<commit_message>
extern added and task updates
</commit_message>
<xml_diff>
--- a/PL tasks.docx
+++ b/PL tasks.docx
@@ -44,14 +44,23 @@
     </w:p>
     <w:p>
       <w:pPr>
+        <w:shd w:val="clear" w:color="auto" w:fill="FFFFFF"/>
+        <w:spacing w:after="0" w:line="240" w:lineRule="auto"/>
         <w:jc w:val="both"/>
         <w:rPr>
-          <w:sz w:val="24"/>
+          <w:rFonts w:cs="Arial"/>
+          <w:color w:val="222222"/>
+          <w:sz w:val="19"/>
+          <w:szCs w:val="19"/>
+          <w:lang w:val="en-US"/>
         </w:rPr>
       </w:pPr>
       <w:r>
         <w:rPr>
-          <w:sz w:val="24"/>
+          <w:rFonts w:cs="Arial"/>
+          <w:color w:val="222222"/>
+          <w:sz w:val="24"/>
+          <w:szCs w:val="24"/>
         </w:rPr>
         <w:t>TASK 4:</w:t>
       </w:r>
@@ -76,7 +85,27 @@
           <w:sz w:val="24"/>
           <w:szCs w:val="24"/>
         </w:rPr>
-        <w:t>The part of the code in video_capture is related to the video capture hardware. It initiates the video capture and stores them in the file to be processed at the given frame rate.</w:t>
+        <w:t xml:space="preserve">The part of the code in </w:t>
+      </w:r>
+      <w:proofErr w:type="spellStart"/>
+      <w:r>
+        <w:rPr>
+          <w:rFonts w:cs="Arial"/>
+          <w:color w:val="222222"/>
+          <w:sz w:val="24"/>
+          <w:szCs w:val="24"/>
+        </w:rPr>
+        <w:t>video_capture</w:t>
+      </w:r>
+      <w:proofErr w:type="spellEnd"/>
+      <w:r>
+        <w:rPr>
+          <w:rFonts w:cs="Arial"/>
+          <w:color w:val="222222"/>
+          <w:sz w:val="24"/>
+          <w:szCs w:val="24"/>
+        </w:rPr>
+        <w:t xml:space="preserve"> is related (controls/signals) to the video capture hardware. It initiates the video capture and stores them as files in JPEG format at the given frame rate.</w:t>
       </w:r>
     </w:p>
     <w:p>
@@ -87,8 +116,9 @@
         <w:rPr>
           <w:rFonts w:cs="Arial"/>
           <w:color w:val="222222"/>
-          <w:sz w:val="24"/>
-          <w:szCs w:val="24"/>
+          <w:sz w:val="19"/>
+          <w:szCs w:val="19"/>
+          <w:lang w:val="en-US"/>
         </w:rPr>
       </w:pPr>
       <w:r>
@@ -98,7 +128,27 @@
           <w:sz w:val="24"/>
           <w:szCs w:val="24"/>
         </w:rPr>
-        <w:t>The part of the code in blob_locator is used to process the images / frames stored from the video capture module. This is related to the CPU or the processing hardware which would calculate and identify the blobs in the stored images.</w:t>
+        <w:t xml:space="preserve">The part of the code in </w:t>
+      </w:r>
+      <w:proofErr w:type="spellStart"/>
+      <w:r>
+        <w:rPr>
+          <w:rFonts w:cs="Arial"/>
+          <w:color w:val="222222"/>
+          <w:sz w:val="24"/>
+          <w:szCs w:val="24"/>
+        </w:rPr>
+        <w:t>blob_locator</w:t>
+      </w:r>
+      <w:proofErr w:type="spellEnd"/>
+      <w:r>
+        <w:rPr>
+          <w:rFonts w:cs="Arial"/>
+          <w:color w:val="222222"/>
+          <w:sz w:val="24"/>
+          <w:szCs w:val="24"/>
+        </w:rPr>
+        <w:t xml:space="preserve"> is used to process the images / frames stored from the video capture module. This is related to the CPU or the processing hardware which would calculate and identify the blobs in the stored images.</w:t>
       </w:r>
     </w:p>
     <w:p>
@@ -114,89 +164,156 @@
           <w:lang w:val="en-US"/>
         </w:rPr>
       </w:pPr>
-      <w:bookmarkStart w:id="0" w:name="_GoBack"/>
-      <w:bookmarkEnd w:id="0"/>
+      <w:r>
+        <w:rPr>
+          <w:rFonts w:cs="Arial"/>
+          <w:color w:val="222222"/>
+          <w:sz w:val="24"/>
+          <w:szCs w:val="24"/>
+        </w:rPr>
+        <w:t> </w:t>
+      </w:r>
     </w:p>
     <w:p>
       <w:pPr>
+        <w:shd w:val="clear" w:color="auto" w:fill="FFFFFF"/>
+        <w:spacing w:after="0" w:line="240" w:lineRule="auto"/>
         <w:jc w:val="both"/>
         <w:rPr>
-          <w:sz w:val="24"/>
+          <w:rFonts w:cs="Arial"/>
+          <w:color w:val="222222"/>
+          <w:sz w:val="19"/>
+          <w:szCs w:val="19"/>
+          <w:lang w:val="en-US"/>
         </w:rPr>
       </w:pPr>
       <w:r>
         <w:rPr>
-          <w:sz w:val="24"/>
+          <w:rFonts w:cs="Arial"/>
+          <w:color w:val="222222"/>
+          <w:sz w:val="24"/>
+          <w:szCs w:val="24"/>
         </w:rPr>
         <w:t>TASK 5:</w:t>
       </w:r>
     </w:p>
     <w:p>
       <w:pPr>
+        <w:shd w:val="clear" w:color="auto" w:fill="FFFFFF"/>
+        <w:spacing w:after="0" w:line="240" w:lineRule="auto"/>
         <w:jc w:val="both"/>
         <w:rPr>
-          <w:sz w:val="24"/>
+          <w:rFonts w:cs="Arial"/>
+          <w:color w:val="222222"/>
+          <w:sz w:val="19"/>
+          <w:szCs w:val="19"/>
+          <w:lang w:val="en-US"/>
         </w:rPr>
       </w:pPr>
       <w:r>
         <w:rPr>
-          <w:sz w:val="24"/>
-        </w:rPr>
-        <w:t xml:space="preserve">Have learnt the functionality of the UAV and were able to get extensive knowledge on how the images are captured and identified in a UAV. </w:t>
-      </w:r>
-      <w:r>
-        <w:rPr>
-          <w:sz w:val="24"/>
-        </w:rPr>
-        <w:t xml:space="preserve">We </w:t>
-      </w:r>
-      <w:r>
-        <w:rPr>
-          <w:sz w:val="24"/>
-        </w:rPr>
-        <w:t>could</w:t>
-      </w:r>
-      <w:r>
-        <w:rPr>
-          <w:sz w:val="24"/>
-        </w:rPr>
-        <w:t xml:space="preserve"> understand the how the images are captured and </w:t>
-      </w:r>
-      <w:r>
-        <w:rPr>
-          <w:sz w:val="24"/>
-        </w:rPr>
-        <w:t xml:space="preserve">the procedure of </w:t>
-      </w:r>
-      <w:r>
-        <w:rPr>
-          <w:sz w:val="24"/>
-        </w:rPr>
-        <w:t>identif</w:t>
-      </w:r>
-      <w:r>
-        <w:rPr>
-          <w:sz w:val="24"/>
-        </w:rPr>
-        <w:t xml:space="preserve">ying the </w:t>
-      </w:r>
-      <w:r>
-        <w:rPr>
-          <w:sz w:val="24"/>
-        </w:rPr>
-        <w:t>blobs</w:t>
-      </w:r>
-      <w:r>
-        <w:rPr>
-          <w:sz w:val="24"/>
-        </w:rPr>
-        <w:t xml:space="preserve"> </w:t>
-      </w:r>
-      <w:r>
-        <w:rPr>
-          <w:sz w:val="24"/>
-        </w:rPr>
-        <w:t>which in return gave away the position coordinates of the target.</w:t>
+          <w:rFonts w:cs="Arial"/>
+          <w:color w:val="222222"/>
+          <w:sz w:val="24"/>
+          <w:szCs w:val="24"/>
+        </w:rPr>
+        <w:t xml:space="preserve">One of the key things we learned is how frames / images from a video are stored as JPEG and processed to find blobs. A blob is a group of connected pixels that share a common property. These blobs are labelled and help in updating the way point the UAV would to take to reach </w:t>
+      </w:r>
+      <w:proofErr w:type="spellStart"/>
+      <w:proofErr w:type="gramStart"/>
+      <w:r>
+        <w:rPr>
+          <w:rFonts w:cs="Arial"/>
+          <w:color w:val="222222"/>
+          <w:sz w:val="24"/>
+          <w:szCs w:val="24"/>
+        </w:rPr>
+        <w:t>it’s</w:t>
+      </w:r>
+      <w:proofErr w:type="spellEnd"/>
+      <w:proofErr w:type="gramEnd"/>
+      <w:r>
+        <w:rPr>
+          <w:rFonts w:cs="Arial"/>
+          <w:color w:val="222222"/>
+          <w:sz w:val="24"/>
+          <w:szCs w:val="24"/>
+        </w:rPr>
+        <w:t xml:space="preserve"> destination. </w:t>
+      </w:r>
+      <w:r>
+        <w:rPr>
+          <w:rFonts w:cs="Arial"/>
+          <w:color w:val="222222"/>
+          <w:sz w:val="24"/>
+          <w:szCs w:val="24"/>
+        </w:rPr>
+        <w:t>So,</w:t>
+      </w:r>
+      <w:r>
+        <w:rPr>
+          <w:rFonts w:cs="Arial"/>
+          <w:color w:val="222222"/>
+          <w:sz w:val="24"/>
+          <w:szCs w:val="24"/>
+        </w:rPr>
+        <w:t xml:space="preserve"> a </w:t>
+      </w:r>
+      <w:bookmarkStart w:id="0" w:name="_GoBack"/>
+      <w:bookmarkEnd w:id="0"/>
+      <w:r>
+        <w:rPr>
+          <w:rFonts w:cs="Arial"/>
+          <w:color w:val="222222"/>
+          <w:sz w:val="24"/>
+          <w:szCs w:val="24"/>
+        </w:rPr>
+        <w:t>group of pixels</w:t>
+      </w:r>
+      <w:r>
+        <w:rPr>
+          <w:rFonts w:cs="Arial"/>
+          <w:color w:val="222222"/>
+          <w:sz w:val="24"/>
+          <w:szCs w:val="24"/>
+        </w:rPr>
+        <w:t xml:space="preserve"> from an image/frame, once labelled, helps us detect obstacles or find objects to avoid so that our UAV doesn’t hit / crash on an object or target the req</w:t>
+      </w:r>
+      <w:r>
+        <w:rPr>
+          <w:rFonts w:cs="Arial"/>
+          <w:color w:val="222222"/>
+          <w:sz w:val="24"/>
+          <w:szCs w:val="24"/>
+        </w:rPr>
+        <w:t>uired object (like landing spot</w:t>
+      </w:r>
+      <w:r>
+        <w:rPr>
+          <w:rFonts w:cs="Arial"/>
+          <w:color w:val="222222"/>
+          <w:sz w:val="24"/>
+          <w:szCs w:val="24"/>
+        </w:rPr>
+        <w:t xml:space="preserve">, pick up objects </w:t>
+      </w:r>
+      <w:r>
+        <w:rPr>
+          <w:rFonts w:cs="Arial"/>
+          <w:color w:val="222222"/>
+          <w:sz w:val="24"/>
+          <w:szCs w:val="24"/>
+        </w:rPr>
+        <w:t>etc.,</w:t>
+      </w:r>
+      <w:r>
+        <w:rPr>
+          <w:rFonts w:cs="Arial"/>
+          <w:color w:val="222222"/>
+          <w:sz w:val="24"/>
+          <w:szCs w:val="24"/>
+        </w:rPr>
+        <w:t>)</w:t>
       </w:r>
     </w:p>
     <w:p>

</xml_diff>